<commit_message>
Atualização na Documentação para maior abrangência de orquídeas
</commit_message>
<xml_diff>
--- a/documentacao/orchis_sistem_documentacao_final.docx
+++ b/documentacao/orchis_sistem_documentacao_final.docx
@@ -4,10 +4,6 @@
   <w:body>
     <w:p>
       <w:pPr>
-        <w:tabs>
-          <w:tab w:val="left" w:pos="1185"/>
-        </w:tabs>
-        <w:jc w:val="center"/>
         <w:rPr>
           <w:rFonts w:ascii="Aptos" w:hAnsi="Aptos"/>
           <w:sz w:val="24"/>
@@ -525,7 +521,6 @@
           <w:docPartUnique/>
         </w:docPartObj>
       </w:sdtPr>
-      <w:sdtEndPr/>
       <w:sdtContent>
         <w:p>
           <w:pPr>
@@ -1636,7 +1631,7 @@
               </wp:anchor>
             </w:drawing>
           </mc:Choice>
-          <mc:Fallback xmlns:a14="http://schemas.microsoft.com/office/drawing/2010/main" xmlns:pic="http://schemas.openxmlformats.org/drawingml/2006/picture" xmlns:a="http://schemas.openxmlformats.org/drawingml/2006/main">
+          <mc:Fallback xmlns:a="http://schemas.openxmlformats.org/drawingml/2006/main" xmlns:pic="http://schemas.openxmlformats.org/drawingml/2006/picture" xmlns:a14="http://schemas.microsoft.com/office/drawing/2010/main">
             <w:pict>
               <v:rect id="Retângulo 9" style="position:absolute;margin-left:-145.65pt;margin-top:-114.05pt;width:551.95pt;height:10.1pt;z-index:251730944;visibility:visible;mso-wrap-style:square;mso-wrap-distance-left:9pt;mso-wrap-distance-top:0;mso-wrap-distance-right:9pt;mso-wrap-distance-bottom:0;mso-position-horizontal:absolute;mso-position-horizontal-relative:text;mso-position-vertical:absolute;mso-position-vertical-relative:text;v-text-anchor:middle" o:spid="_x0000_s1026" fillcolor="#b81476" stroked="f" strokeweight="2pt" w14:anchorId="3C366651" o:gfxdata="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"/>
             </w:pict>
@@ -1710,7 +1705,7 @@
               </wp:anchor>
             </w:drawing>
           </mc:Choice>
-          <mc:Fallback xmlns:a14="http://schemas.microsoft.com/office/drawing/2010/main" xmlns:pic="http://schemas.openxmlformats.org/drawingml/2006/picture" xmlns:a="http://schemas.openxmlformats.org/drawingml/2006/main">
+          <mc:Fallback xmlns:a="http://schemas.openxmlformats.org/drawingml/2006/main" xmlns:pic="http://schemas.openxmlformats.org/drawingml/2006/picture" xmlns:a14="http://schemas.microsoft.com/office/drawing/2010/main">
             <w:pict>
               <v:rect id="Retângulo 9" style="position:absolute;margin-left:-157.55pt;margin-top:-126.35pt;width:551.95pt;height:10.1pt;z-index:251714560;visibility:visible;mso-wrap-style:square;mso-wrap-distance-left:9pt;mso-wrap-distance-top:0;mso-wrap-distance-right:9pt;mso-wrap-distance-bottom:0;mso-position-horizontal:absolute;mso-position-horizontal-relative:text;mso-position-vertical:absolute;mso-position-vertical-relative:text;v-text-anchor:middle" o:spid="_x0000_s1026" fillcolor="#b81476" stroked="f" strokeweight="2pt" w14:anchorId="21791DE8" o:gfxdata="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"/>
             </w:pict>
@@ -1790,7 +1785,7 @@
               </wp:anchor>
             </w:drawing>
           </mc:Choice>
-          <mc:Fallback xmlns:a14="http://schemas.microsoft.com/office/drawing/2010/main" xmlns:pic="http://schemas.openxmlformats.org/drawingml/2006/picture" xmlns:a="http://schemas.openxmlformats.org/drawingml/2006/main">
+          <mc:Fallback xmlns:a="http://schemas.openxmlformats.org/drawingml/2006/main" xmlns:pic="http://schemas.openxmlformats.org/drawingml/2006/picture" xmlns:a14="http://schemas.microsoft.com/office/drawing/2010/main">
             <w:pict>
               <v:rect id="Retângulo 9" style="position:absolute;margin-left:-72.45pt;margin-top:-454.2pt;width:551.95pt;height:10.1pt;z-index:251697152;visibility:visible;mso-wrap-style:square;mso-width-percent:0;mso-height-percent:0;mso-wrap-distance-left:9pt;mso-wrap-distance-top:0;mso-wrap-distance-right:9pt;mso-wrap-distance-bottom:0;mso-position-horizontal:absolute;mso-position-horizontal-relative:page;mso-position-vertical:absolute;mso-position-vertical-relative:text;mso-width-percent:0;mso-height-percent:0;mso-width-relative:margin;mso-height-relative:margin;v-text-anchor:middle" o:spid="_x0000_s1026" fillcolor="#b81476" stroked="f" strokeweight="2pt" w14:anchorId="38BD4D00" o:gfxdata="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">
                 <w10:wrap anchorx="page"/>
@@ -3357,6 +3352,7 @@
         <w:rPr>
           <w:rFonts w:eastAsiaTheme="minorEastAsia" w:cstheme="minorBidi"/>
           <w:spacing w:val="15"/>
+          <w:highlight w:val="yellow"/>
           <w:lang w:val="pt-BR"/>
         </w:rPr>
         <w:t xml:space="preserve">Escolhemos como objeto principal do projeto, a espécie </w:t>
@@ -3366,6 +3362,7 @@
         <w:rPr>
           <w:rFonts w:eastAsiaTheme="minorEastAsia" w:cstheme="minorBidi"/>
           <w:spacing w:val="15"/>
+          <w:highlight w:val="yellow"/>
           <w:lang w:val="pt-BR"/>
         </w:rPr>
         <w:t>Epidendrum</w:t>
@@ -3375,6 +3372,7 @@
         <w:rPr>
           <w:rFonts w:eastAsiaTheme="minorEastAsia" w:cstheme="minorBidi"/>
           <w:spacing w:val="15"/>
+          <w:highlight w:val="yellow"/>
           <w:lang w:val="pt-BR"/>
         </w:rPr>
         <w:t xml:space="preserve"> </w:t>
@@ -3384,6 +3382,7 @@
         <w:rPr>
           <w:rFonts w:eastAsiaTheme="minorEastAsia" w:cstheme="minorBidi"/>
           <w:spacing w:val="15"/>
+          <w:highlight w:val="yellow"/>
           <w:lang w:val="pt-BR"/>
         </w:rPr>
         <w:t>denticulatum</w:t>
@@ -3393,6 +3392,7 @@
         <w:rPr>
           <w:rFonts w:eastAsiaTheme="minorEastAsia" w:cstheme="minorBidi"/>
           <w:spacing w:val="15"/>
+          <w:highlight w:val="yellow"/>
           <w:lang w:val="pt-BR"/>
         </w:rPr>
         <w:t xml:space="preserve">, citada </w:t>
@@ -3401,6 +3401,7 @@
         <w:rPr>
           <w:rFonts w:eastAsiaTheme="minorEastAsia" w:cstheme="minorBidi"/>
           <w:spacing w:val="15"/>
+          <w:highlight w:val="yellow"/>
           <w:lang w:val="pt-BR"/>
         </w:rPr>
         <w:t>em um dos</w:t>
@@ -3409,6 +3410,7 @@
         <w:rPr>
           <w:rFonts w:eastAsiaTheme="minorEastAsia" w:cstheme="minorBidi"/>
           <w:spacing w:val="15"/>
+          <w:highlight w:val="yellow"/>
           <w:lang w:val="pt-BR"/>
         </w:rPr>
         <w:t xml:space="preserve"> estudo</w:t>
@@ -3417,6 +3419,7 @@
         <w:rPr>
           <w:rFonts w:eastAsiaTheme="minorEastAsia" w:cstheme="minorBidi"/>
           <w:spacing w:val="15"/>
+          <w:highlight w:val="yellow"/>
           <w:lang w:val="pt-BR"/>
         </w:rPr>
         <w:t>s</w:t>
@@ -3425,6 +3428,7 @@
         <w:rPr>
           <w:rFonts w:eastAsiaTheme="minorEastAsia" w:cstheme="minorBidi"/>
           <w:spacing w:val="15"/>
+          <w:highlight w:val="yellow"/>
           <w:lang w:val="pt-BR"/>
         </w:rPr>
         <w:t xml:space="preserve"> acima, por sua extensa bibliografia e presença em artigos acadêmicos, além de s</w:t>
@@ -3433,10 +3437,101 @@
         <w:rPr>
           <w:rFonts w:eastAsiaTheme="minorEastAsia" w:cstheme="minorBidi"/>
           <w:spacing w:val="15"/>
-          <w:lang w:val="pt-BR"/>
-        </w:rPr>
-        <w:t xml:space="preserve">er uma espécie comum no mercado. </w:t>
-      </w:r>
+          <w:highlight w:val="yellow"/>
+          <w:lang w:val="pt-BR"/>
+        </w:rPr>
+        <w:t>er uma espécie comum no mercado.</w:t>
+      </w:r>
+      <w:r>
+        <w:rPr>
+          <w:rFonts w:eastAsiaTheme="minorEastAsia" w:cstheme="minorBidi"/>
+          <w:spacing w:val="15"/>
+          <w:lang w:val="pt-BR"/>
+        </w:rPr>
+        <w:t xml:space="preserve"> </w:t>
+      </w:r>
+      <w:r>
+        <w:rPr>
+          <w:rFonts w:eastAsiaTheme="minorEastAsia" w:cstheme="minorBidi"/>
+          <w:spacing w:val="15"/>
+          <w:lang w:val="pt-BR"/>
+        </w:rPr>
+        <w:br/>
+      </w:r>
+      <w:r>
+        <w:rPr>
+          <w:rFonts w:eastAsiaTheme="minorEastAsia" w:cstheme="minorBidi"/>
+          <w:spacing w:val="15"/>
+          <w:lang w:val="pt-BR"/>
+        </w:rPr>
+        <w:br/>
+      </w:r>
+      <w:r>
+        <w:rPr>
+          <w:rFonts w:eastAsiaTheme="minorEastAsia" w:cstheme="minorBidi"/>
+          <w:spacing w:val="15"/>
+          <w:lang w:val="pt-BR"/>
+        </w:rPr>
+        <w:t xml:space="preserve">Optamos em abordar todas as espécies de orquídeas em nosso projeto, devido à grande quantidade e variedade de </w:t>
+      </w:r>
+      <w:r>
+        <w:rPr>
+          <w:rFonts w:eastAsiaTheme="minorEastAsia" w:cstheme="minorBidi"/>
+          <w:spacing w:val="15"/>
+          <w:lang w:val="pt-BR"/>
+        </w:rPr>
+        <w:t>espécie</w:t>
+      </w:r>
+      <w:r>
+        <w:rPr>
+          <w:rFonts w:eastAsiaTheme="minorEastAsia" w:cstheme="minorBidi"/>
+          <w:spacing w:val="15"/>
+          <w:lang w:val="pt-BR"/>
+        </w:rPr>
+        <w:t xml:space="preserve">. Com essa abordagem nós conseguimos explorar diversas </w:t>
+      </w:r>
+      <w:r>
+        <w:rPr>
+          <w:rFonts w:eastAsiaTheme="minorEastAsia" w:cstheme="minorBidi"/>
+          <w:spacing w:val="15"/>
+          <w:lang w:val="pt-BR"/>
+        </w:rPr>
+        <w:t>características</w:t>
+      </w:r>
+      <w:r>
+        <w:rPr>
+          <w:rFonts w:eastAsiaTheme="minorEastAsia" w:cstheme="minorBidi"/>
+          <w:spacing w:val="15"/>
+          <w:lang w:val="pt-BR"/>
+        </w:rPr>
+        <w:t xml:space="preserve"> e </w:t>
+      </w:r>
+      <w:r>
+        <w:rPr>
+          <w:rFonts w:eastAsiaTheme="minorEastAsia" w:cstheme="minorBidi"/>
+          <w:spacing w:val="15"/>
+          <w:lang w:val="pt-BR"/>
+        </w:rPr>
+        <w:t>exigências</w:t>
+      </w:r>
+      <w:r>
+        <w:rPr>
+          <w:rFonts w:eastAsiaTheme="minorEastAsia" w:cstheme="minorBidi"/>
+          <w:spacing w:val="15"/>
+          <w:lang w:val="pt-BR"/>
+        </w:rPr>
+        <w:t xml:space="preserve"> de nossos clientes, enriquecendo nossa empresa no grande mercado de plantas ornamentais. </w:t>
+      </w:r>
+    </w:p>
+    <w:p>
+      <w:pPr>
+        <w:pStyle w:val="PargrafodaLista"/>
+        <w:rPr>
+          <w:rFonts w:eastAsiaTheme="minorEastAsia" w:cstheme="minorBidi"/>
+          <w:spacing w:val="15"/>
+          <w:lang w:val="pt-BR"/>
+        </w:rPr>
+      </w:pPr>
     </w:p>
     <w:p>
       <w:pPr>
@@ -3577,14 +3672,27 @@
       <w:pPr>
         <w:pStyle w:val="PargrafodaLista"/>
         <w:rPr>
-          <w:lang w:val="pt-BR"/>
-        </w:rPr>
-      </w:pPr>
-      <w:r>
-        <w:rPr>
-          <w:lang w:val="pt-BR"/>
-        </w:rPr>
-        <w:t xml:space="preserve">O software ajudará a traduzir em gráficos as condições adequadas para o plantio e cultivo das orquídeas, fornecendo informações fundamentais para potencializar </w:t>
+          <w:u w:val="single"/>
+          <w:lang w:val="pt-BR"/>
+        </w:rPr>
+      </w:pPr>
+      <w:r>
+        <w:rPr>
+          <w:lang w:val="pt-BR"/>
+        </w:rPr>
+        <w:t>O software ajudará a traduzir em gráficos as condições adequadas para o plantio e cultivo d</w:t>
+      </w:r>
+      <w:r>
+        <w:rPr>
+          <w:lang w:val="pt-BR"/>
+        </w:rPr>
+        <w:t>e</w:t>
+      </w:r>
+      <w:r>
+        <w:rPr>
+          <w:lang w:val="pt-BR"/>
+        </w:rPr>
+        <w:t xml:space="preserve"> orquídeas, fornecendo informações fundamentais para potencializar </w:t>
       </w:r>
       <w:r>
         <w:rPr>
@@ -4215,7 +4323,17 @@
         </w:numPr>
       </w:pPr>
       <w:r>
-        <w:t xml:space="preserve">O projeto foi desenvolvido com foco apenas no cultivo de orquídeas, sendo, não necessariamente, funcional para outras variedades de cultivo. </w:t>
+        <w:rPr>
+          <w:highlight w:val="yellow"/>
+        </w:rPr>
+        <w:t>O projeto foi desenvolvido com foco apenas no cultivo de orquídeas, sendo, não necessariamente, funcional para outras variedades de cultivo.</w:t>
+      </w:r>
+      <w:r>
+        <w:t xml:space="preserve"> </w:t>
+      </w:r>
+      <w:r>
+        <w:br/>
+        <w:t>O projeto é desenvolvido com o foco no cultivo de orquídeas, podendo ser utilizado para o monitoramento com outras variedades, porém não terá a mesma funcionalidade.</w:t>
       </w:r>
     </w:p>
     <w:p>
@@ -5470,6 +5588,7 @@
                 <w:szCs w:val="24"/>
                 <w:lang w:val="pt-BR" w:eastAsia="pt-BR"/>
               </w:rPr>
+              <w:lastRenderedPageBreak/>
               <w:t>Premissas</w:t>
             </w:r>
           </w:p>
@@ -5710,7 +5829,6 @@
                 <w:szCs w:val="24"/>
                 <w:lang w:val="pt-BR" w:eastAsia="pt-BR"/>
               </w:rPr>
-              <w:lastRenderedPageBreak/>
               <w:t>Equipe envolvida</w:t>
             </w:r>
           </w:p>
@@ -7956,6 +8074,7 @@
                 <w:szCs w:val="24"/>
                 <w:lang w:val="pt-BR" w:eastAsia="pt-BR"/>
               </w:rPr>
+              <w:lastRenderedPageBreak/>
               <w:t>Modelagem lógica</w:t>
             </w:r>
           </w:p>
@@ -8287,7 +8406,6 @@
                 <w:szCs w:val="24"/>
                 <w:lang w:val="pt-BR" w:eastAsia="pt-BR"/>
               </w:rPr>
-              <w:lastRenderedPageBreak/>
               <w:t>Instalação e configuração do Arduino</w:t>
             </w:r>
           </w:p>
@@ -9438,6 +9556,7 @@
         <w:rPr>
           <w:lang w:val="pt-BR"/>
         </w:rPr>
+        <w:lastRenderedPageBreak/>
         <w:t>Para a aplicação do projeto são necessários os sensores LDR, MQ-2 e Arduino UNO R3, protoboards,</w:t>
       </w:r>
       <w:r>
@@ -9456,14 +9575,7 @@
         <w:rPr>
           <w:lang w:val="pt-BR"/>
         </w:rPr>
-        <w:t xml:space="preserve"> Além disso </w:t>
-      </w:r>
-      <w:r>
-        <w:rPr>
-          <w:lang w:val="pt-BR"/>
-        </w:rPr>
-        <w:lastRenderedPageBreak/>
-        <w:t>será necessário:</w:t>
+        <w:t xml:space="preserve"> Além disso será necessário:</w:t>
       </w:r>
     </w:p>
     <w:p>
@@ -10143,7 +10255,6 @@
       </w:pPr>
       <w:proofErr w:type="spellStart"/>
       <w:r>
-        <w:lastRenderedPageBreak/>
         <w:t>Backlog</w:t>
       </w:r>
       <w:proofErr w:type="spellEnd"/>
@@ -33575,7 +33686,7 @@
           <w:lang w:val="pt-BR"/>
         </w:rPr>
         <w:drawing>
-          <wp:inline distT="0" distB="0" distL="0" distR="0" wp14:anchorId="71B80EDE" wp14:editId="25264F06">
+          <wp:inline distT="0" distB="0" distL="0" distR="0" wp14:anchorId="71B80EDE" wp14:editId="1DEB69CB">
             <wp:extent cx="5402580" cy="4761865"/>
             <wp:effectExtent l="0" t="0" r="0" b="635"/>
             <wp:docPr id="1760366373" name="Imagem 21" descr="Interface gráfica do usuário, Aplicativo&#10;&#10;Descrição gerada automaticamente"/>
@@ -33654,7 +33765,7 @@
           <w:lang w:val="pt-BR"/>
         </w:rPr>
         <w:drawing>
-          <wp:inline distT="0" distB="0" distL="0" distR="0" wp14:anchorId="61022E88" wp14:editId="659F239E">
+          <wp:inline distT="0" distB="0" distL="0" distR="0" wp14:anchorId="61022E88" wp14:editId="6B39A7E8">
             <wp:extent cx="5388610" cy="787338"/>
             <wp:effectExtent l="0" t="0" r="2540" b="0"/>
             <wp:docPr id="1442692651" name="Imagem 12" descr="Tabela&#10;&#10;Descrição gerada automaticamente"/>
@@ -39134,7 +39245,6 @@
   <w:style w:type="character" w:default="1" w:styleId="Fontepargpadro">
     <w:name w:val="Default Paragraph Font"/>
     <w:uiPriority w:val="1"/>
-    <w:semiHidden/>
     <w:unhideWhenUsed/>
   </w:style>
   <w:style w:type="table" w:default="1" w:styleId="Tabelanormal">
@@ -39826,6 +39936,15 @@
 </file>
 
 <file path=customXml/item1.xml><?xml version="1.0" encoding="utf-8"?>
+<?mso-contentType ?>
+<FormTemplates xmlns="http://schemas.microsoft.com/sharepoint/v3/contenttype/forms">
+  <Display>DocumentLibraryForm</Display>
+  <Edit>DocumentLibraryForm</Edit>
+  <New>DocumentLibraryForm</New>
+</FormTemplates>
+</file>
+
+<file path=customXml/item2.xml><?xml version="1.0" encoding="utf-8"?>
 <p:properties xmlns:p="http://schemas.microsoft.com/office/2006/metadata/properties" xmlns:xsi="http://www.w3.org/2001/XMLSchema-instance" xmlns:pc="http://schemas.microsoft.com/office/infopath/2007/PartnerControls">
   <documentManagement>
     <TaxCatchAll xmlns="676377cb-d3da-425c-8a84-7be589ff98a5" xsi:nil="true"/>
@@ -39836,20 +39955,7 @@
 </p:properties>
 </file>
 
-<file path=customXml/item2.xml><?xml version="1.0" encoding="utf-8"?>
-<?mso-contentType ?>
-<FormTemplates xmlns="http://schemas.microsoft.com/sharepoint/v3/contenttype/forms">
-  <Display>DocumentLibraryForm</Display>
-  <Edit>DocumentLibraryForm</Edit>
-  <New>DocumentLibraryForm</New>
-</FormTemplates>
-</file>
-
 <file path=customXml/item3.xml><?xml version="1.0" encoding="utf-8"?>
-<b:Sources xmlns:b="http://schemas.openxmlformats.org/officeDocument/2006/bibliography" xmlns="http://schemas.openxmlformats.org/officeDocument/2006/bibliography" SelectedStyle="\APASixthEditionOfficeOnline.xsl" StyleName="APA" Version="6"/>
-</file>
-
-<file path=customXml/item4.xml><?xml version="1.0" encoding="utf-8"?>
 <ct:contentTypeSchema xmlns:ct="http://schemas.microsoft.com/office/2006/metadata/contentType" xmlns:ma="http://schemas.microsoft.com/office/2006/metadata/properties/metaAttributes" ct:_="" ma:_="" ma:contentTypeName="Documento" ma:contentTypeID="0x01010018F9F967C0049649A0CA37728E5CED85" ma:contentTypeVersion="14" ma:contentTypeDescription="Crie um novo documento." ma:contentTypeScope="" ma:versionID="9171cd72359a4ced55d5d57e835de11f">
   <xsd:schema xmlns:xsd="http://www.w3.org/2001/XMLSchema" xmlns:xs="http://www.w3.org/2001/XMLSchema" xmlns:p="http://schemas.microsoft.com/office/2006/metadata/properties" xmlns:ns2="d6210112-b845-4aab-af77-b97ba142c986" xmlns:ns3="676377cb-d3da-425c-8a84-7be589ff98a5" targetNamespace="http://schemas.microsoft.com/office/2006/metadata/properties" ma:root="true" ma:fieldsID="5ddf8677c3032cd4dbfb172a49b72be6" ns2:_="" ns3:_="">
     <xsd:import namespace="d6210112-b845-4aab-af77-b97ba142c986"/>
@@ -40078,7 +40184,19 @@
 </ct:contentTypeSchema>
 </file>
 
+<file path=customXml/item4.xml><?xml version="1.0" encoding="utf-8"?>
+<b:Sources xmlns:b="http://schemas.openxmlformats.org/officeDocument/2006/bibliography" xmlns="http://schemas.openxmlformats.org/officeDocument/2006/bibliography" SelectedStyle="\APASixthEditionOfficeOnline.xsl" StyleName="APA" Version="6"/>
+</file>
+
 <file path=customXml/itemProps1.xml><?xml version="1.0" encoding="utf-8"?>
+<ds:datastoreItem xmlns:ds="http://schemas.openxmlformats.org/officeDocument/2006/customXml" ds:itemID="{150938DA-8BD6-4F40-B544-0AF359D1078D}">
+  <ds:schemaRefs>
+    <ds:schemaRef ds:uri="http://schemas.microsoft.com/sharepoint/v3/contenttype/forms"/>
+  </ds:schemaRefs>
+</ds:datastoreItem>
+</file>
+
+<file path=customXml/itemProps2.xml><?xml version="1.0" encoding="utf-8"?>
 <ds:datastoreItem xmlns:ds="http://schemas.openxmlformats.org/officeDocument/2006/customXml" ds:itemID="{4BDA3946-55A6-4278-BB81-4384D6F4971A}">
   <ds:schemaRefs>
     <ds:schemaRef ds:uri="http://schemas.microsoft.com/office/2006/metadata/properties"/>
@@ -40089,23 +40207,7 @@
 </ds:datastoreItem>
 </file>
 
-<file path=customXml/itemProps2.xml><?xml version="1.0" encoding="utf-8"?>
-<ds:datastoreItem xmlns:ds="http://schemas.openxmlformats.org/officeDocument/2006/customXml" ds:itemID="{150938DA-8BD6-4F40-B544-0AF359D1078D}">
-  <ds:schemaRefs>
-    <ds:schemaRef ds:uri="http://schemas.microsoft.com/sharepoint/v3/contenttype/forms"/>
-  </ds:schemaRefs>
-</ds:datastoreItem>
-</file>
-
 <file path=customXml/itemProps3.xml><?xml version="1.0" encoding="utf-8"?>
-<ds:datastoreItem xmlns:ds="http://schemas.openxmlformats.org/officeDocument/2006/customXml" ds:itemID="{998E0C68-CD0E-4CA6-8DA9-231B06A8D35B}">
-  <ds:schemaRefs>
-    <ds:schemaRef ds:uri="http://schemas.openxmlformats.org/officeDocument/2006/bibliography"/>
-  </ds:schemaRefs>
-</ds:datastoreItem>
-</file>
-
-<file path=customXml/itemProps4.xml><?xml version="1.0" encoding="utf-8"?>
 <ds:datastoreItem xmlns:ds="http://schemas.openxmlformats.org/officeDocument/2006/customXml" ds:itemID="{D27FC846-F6CE-4717-83C3-6156892DFF94}">
   <ds:schemaRefs>
     <ds:schemaRef ds:uri="http://schemas.microsoft.com/office/2006/metadata/contentType"/>
@@ -40122,4 +40224,12 @@
     <ds:schemaRef ds:uri="http://schemas.microsoft.com/internal/obd"/>
   </ds:schemaRefs>
 </ds:datastoreItem>
+</file>
+
+<file path=customXml/itemProps4.xml><?xml version="1.0" encoding="utf-8"?>
+<ds:datastoreItem xmlns:ds="http://schemas.openxmlformats.org/officeDocument/2006/customXml" ds:itemID="{998E0C68-CD0E-4CA6-8DA9-231B06A8D35B}">
+  <ds:schemaRefs>
+    <ds:schemaRef ds:uri="http://schemas.openxmlformats.org/officeDocument/2006/bibliography"/>
+  </ds:schemaRefs>
+</ds:datastoreItem>
 </file>
</xml_diff>